<commit_message>
fixing images size and centraling
</commit_message>
<xml_diff>
--- a/docs/Metodologia_resumida.docx
+++ b/docs/Metodologia_resumida.docx
@@ -1017,7 +1017,7 @@
       <w:r>
         <w:drawing>
           <wp:inline>
-            <wp:extent cx="2077419" cy="2020221"/>
+            <wp:extent cx="4158306" cy="4043815"/>
             <wp:effectExtent b="0" l="0" r="0" t="0"/>
             <wp:docPr descr="Definição das classes de Resiliência da Paisagem, baseada na distribuição de pixels nas imagens originais de Heterogeneidade da Paisagem e Conectividade Local" title="" id="31" name="Picture"/>
             <a:graphic>
@@ -1038,7 +1038,7 @@
                   <pic:spPr bwMode="auto">
                     <a:xfrm>
                       <a:off x="0" y="0"/>
-                      <a:ext cx="2077419" cy="2020221"/>
+                      <a:ext cx="4158306" cy="4043815"/>
                     </a:xfrm>
                     <a:prstGeom prst="rect">
                       <a:avLst/>

</xml_diff>